<commit_message>
Connor: Updated ML application to deal with unknowns
</commit_message>
<xml_diff>
--- a/Documentation/Dissertation.docx
+++ b/Documentation/Dissertation.docx
@@ -145,6 +145,21 @@
       <w:r>
         <w:t>Automated Intelligence</w:t>
       </w:r>
+    </w:p>
+    <w:p>
+      <w:pPr>
+        <w:pStyle w:val="ListParagraph"/>
+        <w:numPr>
+          <w:ilvl w:val="0"/>
+          <w:numId w:val="1"/>
+        </w:numPr>
+        <w:tabs>
+          <w:tab w:val="left" w:pos="1725"/>
+        </w:tabs>
+      </w:pPr>
+      <w:r>
+        <w:t>Cassio</w:t>
+      </w:r>
       <w:bookmarkStart w:id="2" w:name="_GoBack"/>
       <w:bookmarkEnd w:id="2"/>
     </w:p>
@@ -177,6 +192,13 @@
     <w:p/>
     <w:sdt>
       <w:sdtPr>
+        <w:rPr>
+          <w:rFonts w:asciiTheme="minorHAnsi" w:eastAsiaTheme="minorHAnsi" w:hAnsiTheme="minorHAnsi" w:cstheme="minorBidi"/>
+          <w:color w:val="auto"/>
+          <w:sz w:val="22"/>
+          <w:szCs w:val="22"/>
+          <w:lang w:val="en-GB"/>
+        </w:rPr>
         <w:id w:val="1586577539"/>
         <w:docPartObj>
           <w:docPartGallery w:val="Table of Contents"/>
@@ -185,14 +207,9 @@
       </w:sdtPr>
       <w:sdtEndPr>
         <w:rPr>
-          <w:rFonts w:asciiTheme="minorHAnsi" w:eastAsiaTheme="minorHAnsi" w:hAnsiTheme="minorHAnsi" w:cstheme="minorBidi"/>
           <w:b/>
           <w:bCs/>
           <w:noProof/>
-          <w:color w:val="auto"/>
-          <w:sz w:val="22"/>
-          <w:szCs w:val="22"/>
-          <w:lang w:val="en-GB"/>
         </w:rPr>
       </w:sdtEndPr>
       <w:sdtContent>
@@ -1790,6 +1807,7 @@
     </w:p>
     <w:p>
       <w:r>
+        <w:lastRenderedPageBreak/>
         <w:t xml:space="preserve">Systematically researched </w:t>
       </w:r>
       <w:r>
@@ -1805,7 +1823,6 @@
       </w:pPr>
       <w:bookmarkStart w:id="7" w:name="_Toc474236035"/>
       <w:r>
-        <w:lastRenderedPageBreak/>
         <w:t>System Requirements Specification</w:t>
       </w:r>
       <w:bookmarkEnd w:id="7"/>
@@ -3746,549 +3763,6 @@
 </w:styles>
 </file>
 
-<file path=word/glossary/document.xml><?xml version="1.0" encoding="utf-8"?>
-<w:glossaryDocument xmlns:wpc="http://schemas.microsoft.com/office/word/2010/wordprocessingCanvas" xmlns:cx="http://schemas.microsoft.com/office/drawing/2014/chartex" xmlns:cx1="http://schemas.microsoft.com/office/drawing/2015/9/8/chartex" xmlns:cx2="http://schemas.microsoft.com/office/drawing/2015/10/21/chartex" xmlns:cx3="http://schemas.microsoft.com/office/drawing/2016/5/9/chartex" xmlns:cx4="http://schemas.microsoft.com/office/drawing/2016/5/10/chartex" xmlns:cx5="http://schemas.microsoft.com/office/drawing/2016/5/11/chartex" xmlns:mc="http://schemas.openxmlformats.org/markup-compatibility/2006" xmlns:o="urn:schemas-microsoft-com:office:office" xmlns:r="http://schemas.openxmlformats.org/officeDocument/2006/relationships" xmlns:m="http://schemas.openxmlformats.org/officeDocument/2006/math" xmlns:v="urn:schemas-microsoft-com:vml" xmlns:wp14="http://schemas.microsoft.com/office/word/2010/wordprocessingDrawing" xmlns:wp="http://schemas.openxmlformats.org/drawingml/2006/wordprocessingDrawing" xmlns:w10="urn:schemas-microsoft-com:office:word" xmlns:w="http://schemas.openxmlformats.org/wordprocessingml/2006/main" xmlns:w14="http://schemas.microsoft.com/office/word/2010/wordml" xmlns:w15="http://schemas.microsoft.com/office/word/2012/wordml" xmlns:w16se="http://schemas.microsoft.com/office/word/2015/wordml/symex" xmlns:wpg="http://schemas.microsoft.com/office/word/2010/wordprocessingGroup" xmlns:wpi="http://schemas.microsoft.com/office/word/2010/wordprocessingInk" xmlns:wne="http://schemas.microsoft.com/office/word/2006/wordml" xmlns:wps="http://schemas.microsoft.com/office/word/2010/wordprocessingShape" mc:Ignorable="w14 w15 w16se wp14"/>
-</file>
-
-<file path=word/glossary/fontTable.xml><?xml version="1.0" encoding="utf-8"?>
-<w:fonts xmlns:mc="http://schemas.openxmlformats.org/markup-compatibility/2006" xmlns:r="http://schemas.openxmlformats.org/officeDocument/2006/relationships" xmlns:w="http://schemas.openxmlformats.org/wordprocessingml/2006/main" xmlns:w14="http://schemas.microsoft.com/office/word/2010/wordml" xmlns:w15="http://schemas.microsoft.com/office/word/2012/wordml" xmlns:w16se="http://schemas.microsoft.com/office/word/2015/wordml/symex" mc:Ignorable="w14 w15 w16se">
-  <w:font w:name="Symbol">
-    <w:panose1 w:val="05050102010706020507"/>
-    <w:charset w:val="02"/>
-    <w:family w:val="roman"/>
-    <w:pitch w:val="variable"/>
-    <w:sig w:usb0="00000000" w:usb1="10000000" w:usb2="00000000" w:usb3="00000000" w:csb0="80000000" w:csb1="00000000"/>
-  </w:font>
-  <w:font w:name="Times New Roman">
-    <w:panose1 w:val="02020603050405020304"/>
-    <w:charset w:val="00"/>
-    <w:family w:val="roman"/>
-    <w:pitch w:val="variable"/>
-    <w:sig w:usb0="E0002EFF" w:usb1="C000785B" w:usb2="00000009" w:usb3="00000000" w:csb0="000001FF" w:csb1="00000000"/>
-  </w:font>
-  <w:font w:name="Courier New">
-    <w:panose1 w:val="02070309020205020404"/>
-    <w:charset w:val="00"/>
-    <w:family w:val="modern"/>
-    <w:pitch w:val="fixed"/>
-    <w:sig w:usb0="E0002EFF" w:usb1="C0007843" w:usb2="00000009" w:usb3="00000000" w:csb0="000001FF" w:csb1="00000000"/>
-  </w:font>
-  <w:font w:name="Wingdings">
-    <w:panose1 w:val="05000000000000000000"/>
-    <w:charset w:val="02"/>
-    <w:family w:val="auto"/>
-    <w:pitch w:val="variable"/>
-    <w:sig w:usb0="00000000" w:usb1="10000000" w:usb2="00000000" w:usb3="00000000" w:csb0="80000000" w:csb1="00000000"/>
-  </w:font>
-  <w:font w:name="Calibri">
-    <w:panose1 w:val="020F0502020204030204"/>
-    <w:charset w:val="00"/>
-    <w:family w:val="swiss"/>
-    <w:pitch w:val="variable"/>
-    <w:sig w:usb0="E0002AFF" w:usb1="C000247B" w:usb2="00000009" w:usb3="00000000" w:csb0="000001FF" w:csb1="00000000"/>
-  </w:font>
-  <w:font w:name="Calibri Light">
-    <w:panose1 w:val="020F0302020204030204"/>
-    <w:charset w:val="00"/>
-    <w:family w:val="swiss"/>
-    <w:pitch w:val="variable"/>
-    <w:sig w:usb0="E0002AFF" w:usb1="C000247B" w:usb2="00000009" w:usb3="00000000" w:csb0="000001FF" w:csb1="00000000"/>
-  </w:font>
-  <w:font w:name="Segoe UI">
-    <w:panose1 w:val="020B0502040204020203"/>
-    <w:charset w:val="00"/>
-    <w:family w:val="swiss"/>
-    <w:pitch w:val="variable"/>
-    <w:sig w:usb0="E4002EFF" w:usb1="C000E47F" w:usb2="00000009" w:usb3="00000000" w:csb0="000001FF" w:csb1="00000000"/>
-  </w:font>
-</w:fonts>
-</file>
-
-<file path=word/glossary/settings.xml><?xml version="1.0" encoding="utf-8"?>
-<w:settings xmlns:mc="http://schemas.openxmlformats.org/markup-compatibility/2006" xmlns:o="urn:schemas-microsoft-com:office:office" xmlns:r="http://schemas.openxmlformats.org/officeDocument/2006/relationships" xmlns:m="http://schemas.openxmlformats.org/officeDocument/2006/math" xmlns:v="urn:schemas-microsoft-com:vml" xmlns:w10="urn:schemas-microsoft-com:office:word" xmlns:w="http://schemas.openxmlformats.org/wordprocessingml/2006/main" xmlns:w14="http://schemas.microsoft.com/office/word/2010/wordml" xmlns:w15="http://schemas.microsoft.com/office/word/2012/wordml" xmlns:w16se="http://schemas.microsoft.com/office/word/2015/wordml/symex" xmlns:sl="http://schemas.openxmlformats.org/schemaLibrary/2006/main" mc:Ignorable="w14 w15 w16se">
-  <w:view w:val="normal"/>
-  <w:defaultTabStop w:val="720"/>
-  <w:characterSpacingControl w:val="doNotCompress"/>
-  <w:compat>
-    <w:useFELayout/>
-    <w:compatSetting w:name="compatibilityMode" w:uri="http://schemas.microsoft.com/office/word" w:val="15"/>
-    <w:compatSetting w:name="overrideTableStyleFontSizeAndJustification" w:uri="http://schemas.microsoft.com/office/word" w:val="1"/>
-    <w:compatSetting w:name="enableOpenTypeFeatures" w:uri="http://schemas.microsoft.com/office/word" w:val="1"/>
-    <w:compatSetting w:name="doNotFlipMirrorIndents" w:uri="http://schemas.microsoft.com/office/word" w:val="1"/>
-    <w:compatSetting w:name="differentiateMultirowTableHeaders" w:uri="http://schemas.microsoft.com/office/word" w:val="1"/>
-  </w:compat>
-  <w:rsids>
-    <w:rsidRoot w:val="00EF2355"/>
-    <w:rsid w:val="0017784F"/>
-    <w:rsid w:val="00EF2355"/>
-  </w:rsids>
-  <m:mathPr>
-    <m:mathFont m:val="Cambria Math"/>
-    <m:brkBin m:val="before"/>
-    <m:brkBinSub m:val="--"/>
-    <m:smallFrac m:val="0"/>
-    <m:dispDef/>
-    <m:lMargin m:val="0"/>
-    <m:rMargin m:val="0"/>
-    <m:defJc m:val="centerGroup"/>
-    <m:wrapIndent m:val="1440"/>
-    <m:intLim m:val="subSup"/>
-    <m:naryLim m:val="undOvr"/>
-  </m:mathPr>
-  <w:themeFontLang w:val="en-GB"/>
-  <w:clrSchemeMapping w:bg1="light1" w:t1="dark1" w:bg2="light2" w:t2="dark2" w:accent1="accent1" w:accent2="accent2" w:accent3="accent3" w:accent4="accent4" w:accent5="accent5" w:accent6="accent6" w:hyperlink="hyperlink" w:followedHyperlink="followedHyperlink"/>
-  <w:decimalSymbol w:val="."/>
-  <w:listSeparator w:val=","/>
-  <w15:chartTrackingRefBased/>
-</w:settings>
-</file>
-
-<file path=word/glossary/styles.xml><?xml version="1.0" encoding="utf-8"?>
-<w:styles xmlns:mc="http://schemas.openxmlformats.org/markup-compatibility/2006" xmlns:r="http://schemas.openxmlformats.org/officeDocument/2006/relationships" xmlns:w="http://schemas.openxmlformats.org/wordprocessingml/2006/main" xmlns:w14="http://schemas.microsoft.com/office/word/2010/wordml" xmlns:w15="http://schemas.microsoft.com/office/word/2012/wordml" xmlns:w16se="http://schemas.microsoft.com/office/word/2015/wordml/symex" mc:Ignorable="w14 w15 w16se">
-  <w:docDefaults>
-    <w:rPrDefault>
-      <w:rPr>
-        <w:rFonts w:asciiTheme="minorHAnsi" w:eastAsiaTheme="minorEastAsia" w:hAnsiTheme="minorHAnsi" w:cstheme="minorBidi"/>
-        <w:sz w:val="22"/>
-        <w:szCs w:val="22"/>
-        <w:lang w:val="en-GB" w:eastAsia="en-GB" w:bidi="ar-SA"/>
-      </w:rPr>
-    </w:rPrDefault>
-    <w:pPrDefault>
-      <w:pPr>
-        <w:spacing w:after="160" w:line="259" w:lineRule="auto"/>
-      </w:pPr>
-    </w:pPrDefault>
-  </w:docDefaults>
-  <w:latentStyles w:defLockedState="0" w:defUIPriority="99" w:defSemiHidden="0" w:defUnhideWhenUsed="0" w:defQFormat="0" w:count="374">
-    <w:lsdException w:name="Normal" w:uiPriority="0" w:qFormat="1"/>
-    <w:lsdException w:name="heading 1" w:uiPriority="9" w:qFormat="1"/>
-    <w:lsdException w:name="heading 2" w:semiHidden="1" w:uiPriority="9" w:unhideWhenUsed="1" w:qFormat="1"/>
-    <w:lsdException w:name="heading 3" w:semiHidden="1" w:uiPriority="9" w:unhideWhenUsed="1" w:qFormat="1"/>
-    <w:lsdException w:name="heading 4" w:semiHidden="1" w:uiPriority="9" w:unhideWhenUsed="1" w:qFormat="1"/>
-    <w:lsdException w:name="heading 5" w:semiHidden="1" w:uiPriority="9" w:unhideWhenUsed="1" w:qFormat="1"/>
-    <w:lsdException w:name="heading 6" w:semiHidden="1" w:uiPriority="9" w:unhideWhenUsed="1" w:qFormat="1"/>
-    <w:lsdException w:name="heading 7" w:semiHidden="1" w:uiPriority="9" w:unhideWhenUsed="1" w:qFormat="1"/>
-    <w:lsdException w:name="heading 8" w:semiHidden="1" w:uiPriority="9" w:unhideWhenUsed="1" w:qFormat="1"/>
-    <w:lsdException w:name="heading 9" w:semiHidden="1" w:uiPriority="9" w:unhideWhenUsed="1" w:qFormat="1"/>
-    <w:lsdException w:name="index 1" w:semiHidden="1" w:unhideWhenUsed="1"/>
-    <w:lsdException w:name="index 2" w:semiHidden="1" w:unhideWhenUsed="1"/>
-    <w:lsdException w:name="index 3" w:semiHidden="1" w:unhideWhenUsed="1"/>
-    <w:lsdException w:name="index 4" w:semiHidden="1" w:unhideWhenUsed="1"/>
-    <w:lsdException w:name="index 5" w:semiHidden="1" w:unhideWhenUsed="1"/>
-    <w:lsdException w:name="index 6" w:semiHidden="1" w:unhideWhenUsed="1"/>
-    <w:lsdException w:name="index 7" w:semiHidden="1" w:unhideWhenUsed="1"/>
-    <w:lsdException w:name="index 8" w:semiHidden="1" w:unhideWhenUsed="1"/>
-    <w:lsdException w:name="index 9" w:semiHidden="1" w:unhideWhenUsed="1"/>
-    <w:lsdException w:name="toc 1" w:semiHidden="1" w:uiPriority="39" w:unhideWhenUsed="1"/>
-    <w:lsdException w:name="toc 2" w:semiHidden="1" w:uiPriority="39" w:unhideWhenUsed="1"/>
-    <w:lsdException w:name="toc 3" w:semiHidden="1" w:uiPriority="39" w:unhideWhenUsed="1"/>
-    <w:lsdException w:name="toc 4" w:semiHidden="1" w:uiPriority="39" w:unhideWhenUsed="1"/>
-    <w:lsdException w:name="toc 5" w:semiHidden="1" w:uiPriority="39" w:unhideWhenUsed="1"/>
-    <w:lsdException w:name="toc 6" w:semiHidden="1" w:uiPriority="39" w:unhideWhenUsed="1"/>
-    <w:lsdException w:name="toc 7" w:semiHidden="1" w:uiPriority="39" w:unhideWhenUsed="1"/>
-    <w:lsdException w:name="toc 8" w:semiHidden="1" w:uiPriority="39" w:unhideWhenUsed="1"/>
-    <w:lsdException w:name="toc 9" w:semiHidden="1" w:uiPriority="39" w:unhideWhenUsed="1"/>
-    <w:lsdException w:name="Normal Indent" w:semiHidden="1" w:unhideWhenUsed="1"/>
-    <w:lsdException w:name="footnote text" w:semiHidden="1" w:unhideWhenUsed="1"/>
-    <w:lsdException w:name="annotation text" w:semiHidden="1" w:unhideWhenUsed="1"/>
-    <w:lsdException w:name="header" w:semiHidden="1" w:unhideWhenUsed="1"/>
-    <w:lsdException w:name="footer" w:semiHidden="1" w:unhideWhenUsed="1"/>
-    <w:lsdException w:name="index heading" w:semiHidden="1" w:unhideWhenUsed="1"/>
-    <w:lsdException w:name="caption" w:semiHidden="1" w:uiPriority="35" w:unhideWhenUsed="1" w:qFormat="1"/>
-    <w:lsdException w:name="table of figures" w:semiHidden="1" w:unhideWhenUsed="1"/>
-    <w:lsdException w:name="envelope address" w:semiHidden="1" w:unhideWhenUsed="1"/>
-    <w:lsdException w:name="envelope return" w:semiHidden="1" w:unhideWhenUsed="1"/>
-    <w:lsdException w:name="footnote reference" w:semiHidden="1" w:unhideWhenUsed="1"/>
-    <w:lsdException w:name="annotation reference" w:semiHidden="1" w:unhideWhenUsed="1"/>
-    <w:lsdException w:name="line number" w:semiHidden="1" w:unhideWhenUsed="1"/>
-    <w:lsdException w:name="page number" w:semiHidden="1" w:unhideWhenUsed="1"/>
-    <w:lsdException w:name="endnote reference" w:semiHidden="1" w:unhideWhenUsed="1"/>
-    <w:lsdException w:name="endnote text" w:semiHidden="1" w:unhideWhenUsed="1"/>
-    <w:lsdException w:name="table of authorities" w:semiHidden="1" w:unhideWhenUsed="1"/>
-    <w:lsdException w:name="macro" w:semiHidden="1" w:unhideWhenUsed="1"/>
-    <w:lsdException w:name="toa heading" w:semiHidden="1" w:unhideWhenUsed="1"/>
-    <w:lsdException w:name="List" w:semiHidden="1" w:unhideWhenUsed="1"/>
-    <w:lsdException w:name="List Bullet" w:semiHidden="1" w:unhideWhenUsed="1"/>
-    <w:lsdException w:name="List Number" w:semiHidden="1" w:unhideWhenUsed="1"/>
-    <w:lsdException w:name="List 2" w:semiHidden="1" w:unhideWhenUsed="1"/>
-    <w:lsdException w:name="List 3" w:semiHidden="1" w:unhideWhenUsed="1"/>
-    <w:lsdException w:name="List 4" w:semiHidden="1" w:unhideWhenUsed="1"/>
-    <w:lsdException w:name="List 5" w:semiHidden="1" w:unhideWhenUsed="1"/>
-    <w:lsdException w:name="List Bullet 2" w:semiHidden="1" w:unhideWhenUsed="1"/>
-    <w:lsdException w:name="List Bullet 3" w:semiHidden="1" w:unhideWhenUsed="1"/>
-    <w:lsdException w:name="List Bullet 4" w:semiHidden="1" w:unhideWhenUsed="1"/>
-    <w:lsdException w:name="List Bullet 5" w:semiHidden="1" w:unhideWhenUsed="1"/>
-    <w:lsdException w:name="List Number 2" w:semiHidden="1" w:unhideWhenUsed="1"/>
-    <w:lsdException w:name="List Number 3" w:semiHidden="1" w:unhideWhenUsed="1"/>
-    <w:lsdException w:name="List Number 4" w:semiHidden="1" w:unhideWhenUsed="1"/>
-    <w:lsdException w:name="List Number 5" w:semiHidden="1" w:unhideWhenUsed="1"/>
-    <w:lsdException w:name="Title" w:uiPriority="10" w:qFormat="1"/>
-    <w:lsdException w:name="Closing" w:semiHidden="1" w:unhideWhenUsed="1"/>
-    <w:lsdException w:name="Signature" w:semiHidden="1" w:unhideWhenUsed="1"/>
-    <w:lsdException w:name="Default Paragraph Font" w:semiHidden="1" w:uiPriority="1" w:unhideWhenUsed="1"/>
-    <w:lsdException w:name="Body Text" w:semiHidden="1" w:unhideWhenUsed="1"/>
-    <w:lsdException w:name="Body Text Indent" w:semiHidden="1" w:unhideWhenUsed="1"/>
-    <w:lsdException w:name="List Continue" w:semiHidden="1" w:unhideWhenUsed="1"/>
-    <w:lsdException w:name="List Continue 2" w:semiHidden="1" w:unhideWhenUsed="1"/>
-    <w:lsdException w:name="List Continue 3" w:semiHidden="1" w:unhideWhenUsed="1"/>
-    <w:lsdException w:name="List Continue 4" w:semiHidden="1" w:unhideWhenUsed="1"/>
-    <w:lsdException w:name="List Continue 5" w:semiHidden="1" w:unhideWhenUsed="1"/>
-    <w:lsdException w:name="Message Header" w:semiHidden="1" w:unhideWhenUsed="1"/>
-    <w:lsdException w:name="Subtitle" w:uiPriority="11" w:qFormat="1"/>
-    <w:lsdException w:name="Salutation" w:semiHidden="1" w:unhideWhenUsed="1"/>
-    <w:lsdException w:name="Date" w:semiHidden="1" w:unhideWhenUsed="1"/>
-    <w:lsdException w:name="Body Text First Indent" w:semiHidden="1" w:unhideWhenUsed="1"/>
-    <w:lsdException w:name="Body Text First Indent 2" w:semiHidden="1" w:unhideWhenUsed="1"/>
-    <w:lsdException w:name="Note Heading" w:semiHidden="1" w:unhideWhenUsed="1"/>
-    <w:lsdException w:name="Body Text 2" w:semiHidden="1" w:unhideWhenUsed="1"/>
-    <w:lsdException w:name="Body Text 3" w:semiHidden="1" w:unhideWhenUsed="1"/>
-    <w:lsdException w:name="Body Text Indent 2" w:semiHidden="1" w:unhideWhenUsed="1"/>
-    <w:lsdException w:name="Body Text Indent 3" w:semiHidden="1" w:unhideWhenUsed="1"/>
-    <w:lsdException w:name="Block Text" w:semiHidden="1" w:unhideWhenUsed="1"/>
-    <w:lsdException w:name="Hyperlink" w:semiHidden="1" w:unhideWhenUsed="1"/>
-    <w:lsdException w:name="FollowedHyperlink" w:semiHidden="1" w:unhideWhenUsed="1"/>
-    <w:lsdException w:name="Strong" w:uiPriority="22" w:qFormat="1"/>
-    <w:lsdException w:name="Emphasis" w:uiPriority="20" w:qFormat="1"/>
-    <w:lsdException w:name="Document Map" w:semiHidden="1" w:unhideWhenUsed="1"/>
-    <w:lsdException w:name="Plain Text" w:semiHidden="1" w:unhideWhenUsed="1"/>
-    <w:lsdException w:name="E-mail Signature" w:semiHidden="1" w:unhideWhenUsed="1"/>
-    <w:lsdException w:name="HTML Top of Form" w:semiHidden="1" w:unhideWhenUsed="1"/>
-    <w:lsdException w:name="HTML Bottom of Form" w:semiHidden="1" w:unhideWhenUsed="1"/>
-    <w:lsdException w:name="Normal (Web)" w:semiHidden="1" w:unhideWhenUsed="1"/>
-    <w:lsdException w:name="HTML Acronym" w:semiHidden="1" w:unhideWhenUsed="1"/>
-    <w:lsdException w:name="HTML Address" w:semiHidden="1" w:unhideWhenUsed="1"/>
-    <w:lsdException w:name="HTML Cite" w:semiHidden="1" w:unhideWhenUsed="1"/>
-    <w:lsdException w:name="HTML Code" w:semiHidden="1" w:unhideWhenUsed="1"/>
-    <w:lsdException w:name="HTML Definition" w:semiHidden="1" w:unhideWhenUsed="1"/>
-    <w:lsdException w:name="HTML Keyboard" w:semiHidden="1" w:unhideWhenUsed="1"/>
-    <w:lsdException w:name="HTML Preformatted" w:semiHidden="1" w:unhideWhenUsed="1"/>
-    <w:lsdException w:name="HTML Sample" w:semiHidden="1" w:unhideWhenUsed="1"/>
-    <w:lsdException w:name="HTML Typewriter" w:semiHidden="1" w:unhideWhenUsed="1"/>
-    <w:lsdException w:name="HTML Variable" w:semiHidden="1" w:unhideWhenUsed="1"/>
-    <w:lsdException w:name="Normal Table" w:semiHidden="1" w:unhideWhenUsed="1"/>
-    <w:lsdException w:name="annotation subject" w:semiHidden="1" w:unhideWhenUsed="1"/>
-    <w:lsdException w:name="No List" w:semiHidden="1" w:unhideWhenUsed="1"/>
-    <w:lsdException w:name="Outline List 1" w:semiHidden="1" w:unhideWhenUsed="1"/>
-    <w:lsdException w:name="Outline List 2" w:semiHidden="1" w:unhideWhenUsed="1"/>
-    <w:lsdException w:name="Outline List 3" w:semiHidden="1" w:unhideWhenUsed="1"/>
-    <w:lsdException w:name="Table Simple 1" w:semiHidden="1" w:unhideWhenUsed="1"/>
-    <w:lsdException w:name="Table Simple 2" w:semiHidden="1" w:unhideWhenUsed="1"/>
-    <w:lsdException w:name="Table Simple 3" w:semiHidden="1" w:unhideWhenUsed="1"/>
-    <w:lsdException w:name="Table Classic 1" w:semiHidden="1" w:unhideWhenUsed="1"/>
-    <w:lsdException w:name="Table Classic 2" w:semiHidden="1" w:unhideWhenUsed="1"/>
-    <w:lsdException w:name="Table Classic 3" w:semiHidden="1" w:unhideWhenUsed="1"/>
-    <w:lsdException w:name="Table Classic 4" w:semiHidden="1" w:unhideWhenUsed="1"/>
-    <w:lsdException w:name="Table Colorful 1" w:semiHidden="1" w:unhideWhenUsed="1"/>
-    <w:lsdException w:name="Table Colorful 2" w:semiHidden="1" w:unhideWhenUsed="1"/>
-    <w:lsdException w:name="Table Colorful 3" w:semiHidden="1" w:unhideWhenUsed="1"/>
-    <w:lsdException w:name="Table Columns 1" w:semiHidden="1" w:unhideWhenUsed="1"/>
-    <w:lsdException w:name="Table Columns 2" w:semiHidden="1" w:unhideWhenUsed="1"/>
-    <w:lsdException w:name="Table Columns 3" w:semiHidden="1" w:unhideWhenUsed="1"/>
-    <w:lsdException w:name="Table Columns 4" w:semiHidden="1" w:unhideWhenUsed="1"/>
-    <w:lsdException w:name="Table Columns 5" w:semiHidden="1" w:unhideWhenUsed="1"/>
-    <w:lsdException w:name="Table Grid 1" w:semiHidden="1" w:unhideWhenUsed="1"/>
-    <w:lsdException w:name="Table Grid 2" w:semiHidden="1" w:unhideWhenUsed="1"/>
-    <w:lsdException w:name="Table Grid 3" w:semiHidden="1" w:unhideWhenUsed="1"/>
-    <w:lsdException w:name="Table Grid 4" w:semiHidden="1" w:unhideWhenUsed="1"/>
-    <w:lsdException w:name="Table Grid 5" w:semiHidden="1" w:unhideWhenUsed="1"/>
-    <w:lsdException w:name="Table Grid 6" w:semiHidden="1" w:unhideWhenUsed="1"/>
-    <w:lsdException w:name="Table Grid 7" w:semiHidden="1" w:unhideWhenUsed="1"/>
-    <w:lsdException w:name="Table Grid 8" w:semiHidden="1" w:unhideWhenUsed="1"/>
-    <w:lsdException w:name="Table List 1" w:semiHidden="1" w:unhideWhenUsed="1"/>
-    <w:lsdException w:name="Table List 2" w:semiHidden="1" w:unhideWhenUsed="1"/>
-    <w:lsdException w:name="Table List 3" w:semiHidden="1" w:unhideWhenUsed="1"/>
-    <w:lsdException w:name="Table List 4" w:semiHidden="1" w:unhideWhenUsed="1"/>
-    <w:lsdException w:name="Table List 5" w:semiHidden="1" w:unhideWhenUsed="1"/>
-    <w:lsdException w:name="Table List 6" w:semiHidden="1" w:unhideWhenUsed="1"/>
-    <w:lsdException w:name="Table List 7" w:semiHidden="1" w:unhideWhenUsed="1"/>
-    <w:lsdException w:name="Table List 8" w:semiHidden="1" w:unhideWhenUsed="1"/>
-    <w:lsdException w:name="Table 3D effects 1" w:semiHidden="1" w:unhideWhenUsed="1"/>
-    <w:lsdException w:name="Table 3D effects 2" w:semiHidden="1" w:unhideWhenUsed="1"/>
-    <w:lsdException w:name="Table 3D effects 3" w:semiHidden="1" w:unhideWhenUsed="1"/>
-    <w:lsdException w:name="Table Contemporary" w:semiHidden="1" w:unhideWhenUsed="1"/>
-    <w:lsdException w:name="Table Elegant" w:semiHidden="1" w:unhideWhenUsed="1"/>
-    <w:lsdException w:name="Table Professional" w:semiHidden="1" w:unhideWhenUsed="1"/>
-    <w:lsdException w:name="Table Subtle 1" w:semiHidden="1" w:unhideWhenUsed="1"/>
-    <w:lsdException w:name="Table Subtle 2" w:semiHidden="1" w:unhideWhenUsed="1"/>
-    <w:lsdException w:name="Table Web 1" w:semiHidden="1" w:unhideWhenUsed="1"/>
-    <w:lsdException w:name="Table Web 2" w:semiHidden="1" w:unhideWhenUsed="1"/>
-    <w:lsdException w:name="Table Web 3" w:semiHidden="1" w:unhideWhenUsed="1"/>
-    <w:lsdException w:name="Balloon Text" w:semiHidden="1" w:unhideWhenUsed="1"/>
-    <w:lsdException w:name="Table Grid" w:uiPriority="39"/>
-    <w:lsdException w:name="Table Theme" w:semiHidden="1" w:unhideWhenUsed="1"/>
-    <w:lsdException w:name="Placeholder Text" w:semiHidden="1"/>
-    <w:lsdException w:name="No Spacing" w:uiPriority="1" w:qFormat="1"/>
-    <w:lsdException w:name="Light Shading" w:uiPriority="60"/>
-    <w:lsdException w:name="Light List" w:uiPriority="61"/>
-    <w:lsdException w:name="Light Grid" w:uiPriority="62"/>
-    <w:lsdException w:name="Medium Shading 1" w:uiPriority="63"/>
-    <w:lsdException w:name="Medium Shading 2" w:uiPriority="64"/>
-    <w:lsdException w:name="Medium List 1" w:uiPriority="65"/>
-    <w:lsdException w:name="Medium List 2" w:uiPriority="66"/>
-    <w:lsdException w:name="Medium Grid 1" w:uiPriority="67"/>
-    <w:lsdException w:name="Medium Grid 2" w:uiPriority="68"/>
-    <w:lsdException w:name="Medium Grid 3" w:uiPriority="69"/>
-    <w:lsdException w:name="Dark List" w:uiPriority="70"/>
-    <w:lsdException w:name="Colorful Shading" w:uiPriority="71"/>
-    <w:lsdException w:name="Colorful List" w:uiPriority="72"/>
-    <w:lsdException w:name="Colorful Grid" w:uiPriority="73"/>
-    <w:lsdException w:name="Light Shading Accent 1" w:uiPriority="60"/>
-    <w:lsdException w:name="Light List Accent 1" w:uiPriority="61"/>
-    <w:lsdException w:name="Light Grid Accent 1" w:uiPriority="62"/>
-    <w:lsdException w:name="Medium Shading 1 Accent 1" w:uiPriority="63"/>
-    <w:lsdException w:name="Medium Shading 2 Accent 1" w:uiPriority="64"/>
-    <w:lsdException w:name="Medium List 1 Accent 1" w:uiPriority="65"/>
-    <w:lsdException w:name="Revision" w:semiHidden="1"/>
-    <w:lsdException w:name="List Paragraph" w:uiPriority="34" w:qFormat="1"/>
-    <w:lsdException w:name="Quote" w:uiPriority="29" w:qFormat="1"/>
-    <w:lsdException w:name="Intense Quote" w:uiPriority="30" w:qFormat="1"/>
-    <w:lsdException w:name="Medium List 2 Accent 1" w:uiPriority="66"/>
-    <w:lsdException w:name="Medium Grid 1 Accent 1" w:uiPriority="67"/>
-    <w:lsdException w:name="Medium Grid 2 Accent 1" w:uiPriority="68"/>
-    <w:lsdException w:name="Medium Grid 3 Accent 1" w:uiPriority="69"/>
-    <w:lsdException w:name="Dark List Accent 1" w:uiPriority="70"/>
-    <w:lsdException w:name="Colorful Shading Accent 1" w:uiPriority="71"/>
-    <w:lsdException w:name="Colorful List Accent 1" w:uiPriority="72"/>
-    <w:lsdException w:name="Colorful Grid Accent 1" w:uiPriority="73"/>
-    <w:lsdException w:name="Light Shading Accent 2" w:uiPriority="60"/>
-    <w:lsdException w:name="Light List Accent 2" w:uiPriority="61"/>
-    <w:lsdException w:name="Light Grid Accent 2" w:uiPriority="62"/>
-    <w:lsdException w:name="Medium Shading 1 Accent 2" w:uiPriority="63"/>
-    <w:lsdException w:name="Medium Shading 2 Accent 2" w:uiPriority="64"/>
-    <w:lsdException w:name="Medium List 1 Accent 2" w:uiPriority="65"/>
-    <w:lsdException w:name="Medium List 2 Accent 2" w:uiPriority="66"/>
-    <w:lsdException w:name="Medium Grid 1 Accent 2" w:uiPriority="67"/>
-    <w:lsdException w:name="Medium Grid 2 Accent 2" w:uiPriority="68"/>
-    <w:lsdException w:name="Medium Grid 3 Accent 2" w:uiPriority="69"/>
-    <w:lsdException w:name="Dark List Accent 2" w:uiPriority="70"/>
-    <w:lsdException w:name="Colorful Shading Accent 2" w:uiPriority="71"/>
-    <w:lsdException w:name="Colorful List Accent 2" w:uiPriority="72"/>
-    <w:lsdException w:name="Colorful Grid Accent 2" w:uiPriority="73"/>
-    <w:lsdException w:name="Light Shading Accent 3" w:uiPriority="60"/>
-    <w:lsdException w:name="Light List Accent 3" w:uiPriority="61"/>
-    <w:lsdException w:name="Light Grid Accent 3" w:uiPriority="62"/>
-    <w:lsdException w:name="Medium Shading 1 Accent 3" w:uiPriority="63"/>
-    <w:lsdException w:name="Medium Shading 2 Accent 3" w:uiPriority="64"/>
-    <w:lsdException w:name="Medium List 1 Accent 3" w:uiPriority="65"/>
-    <w:lsdException w:name="Medium List 2 Accent 3" w:uiPriority="66"/>
-    <w:lsdException w:name="Medium Grid 1 Accent 3" w:uiPriority="67"/>
-    <w:lsdException w:name="Medium Grid 2 Accent 3" w:uiPriority="68"/>
-    <w:lsdException w:name="Medium Grid 3 Accent 3" w:uiPriority="69"/>
-    <w:lsdException w:name="Dark List Accent 3" w:uiPriority="70"/>
-    <w:lsdException w:name="Colorful Shading Accent 3" w:uiPriority="71"/>
-    <w:lsdException w:name="Colorful List Accent 3" w:uiPriority="72"/>
-    <w:lsdException w:name="Colorful Grid Accent 3" w:uiPriority="73"/>
-    <w:lsdException w:name="Light Shading Accent 4" w:uiPriority="60"/>
-    <w:lsdException w:name="Light List Accent 4" w:uiPriority="61"/>
-    <w:lsdException w:name="Light Grid Accent 4" w:uiPriority="62"/>
-    <w:lsdException w:name="Medium Shading 1 Accent 4" w:uiPriority="63"/>
-    <w:lsdException w:name="Medium Shading 2 Accent 4" w:uiPriority="64"/>
-    <w:lsdException w:name="Medium List 1 Accent 4" w:uiPriority="65"/>
-    <w:lsdException w:name="Medium List 2 Accent 4" w:uiPriority="66"/>
-    <w:lsdException w:name="Medium Grid 1 Accent 4" w:uiPriority="67"/>
-    <w:lsdException w:name="Medium Grid 2 Accent 4" w:uiPriority="68"/>
-    <w:lsdException w:name="Medium Grid 3 Accent 4" w:uiPriority="69"/>
-    <w:lsdException w:name="Dark List Accent 4" w:uiPriority="70"/>
-    <w:lsdException w:name="Colorful Shading Accent 4" w:uiPriority="71"/>
-    <w:lsdException w:name="Colorful List Accent 4" w:uiPriority="72"/>
-    <w:lsdException w:name="Colorful Grid Accent 4" w:uiPriority="73"/>
-    <w:lsdException w:name="Light Shading Accent 5" w:uiPriority="60"/>
-    <w:lsdException w:name="Light List Accent 5" w:uiPriority="61"/>
-    <w:lsdException w:name="Light Grid Accent 5" w:uiPriority="62"/>
-    <w:lsdException w:name="Medium Shading 1 Accent 5" w:uiPriority="63"/>
-    <w:lsdException w:name="Medium Shading 2 Accent 5" w:uiPriority="64"/>
-    <w:lsdException w:name="Medium List 1 Accent 5" w:uiPriority="65"/>
-    <w:lsdException w:name="Medium List 2 Accent 5" w:uiPriority="66"/>
-    <w:lsdException w:name="Medium Grid 1 Accent 5" w:uiPriority="67"/>
-    <w:lsdException w:name="Medium Grid 2 Accent 5" w:uiPriority="68"/>
-    <w:lsdException w:name="Medium Grid 3 Accent 5" w:uiPriority="69"/>
-    <w:lsdException w:name="Dark List Accent 5" w:uiPriority="70"/>
-    <w:lsdException w:name="Colorful Shading Accent 5" w:uiPriority="71"/>
-    <w:lsdException w:name="Colorful List Accent 5" w:uiPriority="72"/>
-    <w:lsdException w:name="Colorful Grid Accent 5" w:uiPriority="73"/>
-    <w:lsdException w:name="Light Shading Accent 6" w:uiPriority="60"/>
-    <w:lsdException w:name="Light List Accent 6" w:uiPriority="61"/>
-    <w:lsdException w:name="Light Grid Accent 6" w:uiPriority="62"/>
-    <w:lsdException w:name="Medium Shading 1 Accent 6" w:uiPriority="63"/>
-    <w:lsdException w:name="Medium Shading 2 Accent 6" w:uiPriority="64"/>
-    <w:lsdException w:name="Medium List 1 Accent 6" w:uiPriority="65"/>
-    <w:lsdException w:name="Medium List 2 Accent 6" w:uiPriority="66"/>
-    <w:lsdException w:name="Medium Grid 1 Accent 6" w:uiPriority="67"/>
-    <w:lsdException w:name="Medium Grid 2 Accent 6" w:uiPriority="68"/>
-    <w:lsdException w:name="Medium Grid 3 Accent 6" w:uiPriority="69"/>
-    <w:lsdException w:name="Dark List Accent 6" w:uiPriority="70"/>
-    <w:lsdException w:name="Colorful Shading Accent 6" w:uiPriority="71"/>
-    <w:lsdException w:name="Colorful List Accent 6" w:uiPriority="72"/>
-    <w:lsdException w:name="Colorful Grid Accent 6" w:uiPriority="73"/>
-    <w:lsdException w:name="Subtle Emphasis" w:uiPriority="19" w:qFormat="1"/>
-    <w:lsdException w:name="Intense Emphasis" w:uiPriority="21" w:qFormat="1"/>
-    <w:lsdException w:name="Subtle Reference" w:uiPriority="31" w:qFormat="1"/>
-    <w:lsdException w:name="Intense Reference" w:uiPriority="32" w:qFormat="1"/>
-    <w:lsdException w:name="Book Title" w:uiPriority="33" w:qFormat="1"/>
-    <w:lsdException w:name="Bibliography" w:semiHidden="1" w:uiPriority="37" w:unhideWhenUsed="1"/>
-    <w:lsdException w:name="TOC Heading" w:semiHidden="1" w:uiPriority="39" w:unhideWhenUsed="1" w:qFormat="1"/>
-    <w:lsdException w:name="Plain Table 1" w:uiPriority="41"/>
-    <w:lsdException w:name="Plain Table 2" w:uiPriority="42"/>
-    <w:lsdException w:name="Plain Table 3" w:uiPriority="43"/>
-    <w:lsdException w:name="Plain Table 4" w:uiPriority="44"/>
-    <w:lsdException w:name="Plain Table 5" w:uiPriority="45"/>
-    <w:lsdException w:name="Grid Table Light" w:uiPriority="40"/>
-    <w:lsdException w:name="Grid Table 1 Light" w:uiPriority="46"/>
-    <w:lsdException w:name="Grid Table 2" w:uiPriority="47"/>
-    <w:lsdException w:name="Grid Table 3" w:uiPriority="48"/>
-    <w:lsdException w:name="Grid Table 4" w:uiPriority="49"/>
-    <w:lsdException w:name="Grid Table 5 Dark" w:uiPriority="50"/>
-    <w:lsdException w:name="Grid Table 6 Colorful" w:uiPriority="51"/>
-    <w:lsdException w:name="Grid Table 7 Colorful" w:uiPriority="52"/>
-    <w:lsdException w:name="Grid Table 1 Light Accent 1" w:uiPriority="46"/>
-    <w:lsdException w:name="Grid Table 2 Accent 1" w:uiPriority="47"/>
-    <w:lsdException w:name="Grid Table 3 Accent 1" w:uiPriority="48"/>
-    <w:lsdException w:name="Grid Table 4 Accent 1" w:uiPriority="49"/>
-    <w:lsdException w:name="Grid Table 5 Dark Accent 1" w:uiPriority="50"/>
-    <w:lsdException w:name="Grid Table 6 Colorful Accent 1" w:uiPriority="51"/>
-    <w:lsdException w:name="Grid Table 7 Colorful Accent 1" w:uiPriority="52"/>
-    <w:lsdException w:name="Grid Table 1 Light Accent 2" w:uiPriority="46"/>
-    <w:lsdException w:name="Grid Table 2 Accent 2" w:uiPriority="47"/>
-    <w:lsdException w:name="Grid Table 3 Accent 2" w:uiPriority="48"/>
-    <w:lsdException w:name="Grid Table 4 Accent 2" w:uiPriority="49"/>
-    <w:lsdException w:name="Grid Table 5 Dark Accent 2" w:uiPriority="50"/>
-    <w:lsdException w:name="Grid Table 6 Colorful Accent 2" w:uiPriority="51"/>
-    <w:lsdException w:name="Grid Table 7 Colorful Accent 2" w:uiPriority="52"/>
-    <w:lsdException w:name="Grid Table 1 Light Accent 3" w:uiPriority="46"/>
-    <w:lsdException w:name="Grid Table 2 Accent 3" w:uiPriority="47"/>
-    <w:lsdException w:name="Grid Table 3 Accent 3" w:uiPriority="48"/>
-    <w:lsdException w:name="Grid Table 4 Accent 3" w:uiPriority="49"/>
-    <w:lsdException w:name="Grid Table 5 Dark Accent 3" w:uiPriority="50"/>
-    <w:lsdException w:name="Grid Table 6 Colorful Accent 3" w:uiPriority="51"/>
-    <w:lsdException w:name="Grid Table 7 Colorful Accent 3" w:uiPriority="52"/>
-    <w:lsdException w:name="Grid Table 1 Light Accent 4" w:uiPriority="46"/>
-    <w:lsdException w:name="Grid Table 2 Accent 4" w:uiPriority="47"/>
-    <w:lsdException w:name="Grid Table 3 Accent 4" w:uiPriority="48"/>
-    <w:lsdException w:name="Grid Table 4 Accent 4" w:uiPriority="49"/>
-    <w:lsdException w:name="Grid Table 5 Dark Accent 4" w:uiPriority="50"/>
-    <w:lsdException w:name="Grid Table 6 Colorful Accent 4" w:uiPriority="51"/>
-    <w:lsdException w:name="Grid Table 7 Colorful Accent 4" w:uiPriority="52"/>
-    <w:lsdException w:name="Grid Table 1 Light Accent 5" w:uiPriority="46"/>
-    <w:lsdException w:name="Grid Table 2 Accent 5" w:uiPriority="47"/>
-    <w:lsdException w:name="Grid Table 3 Accent 5" w:uiPriority="48"/>
-    <w:lsdException w:name="Grid Table 4 Accent 5" w:uiPriority="49"/>
-    <w:lsdException w:name="Grid Table 5 Dark Accent 5" w:uiPriority="50"/>
-    <w:lsdException w:name="Grid Table 6 Colorful Accent 5" w:uiPriority="51"/>
-    <w:lsdException w:name="Grid Table 7 Colorful Accent 5" w:uiPriority="52"/>
-    <w:lsdException w:name="Grid Table 1 Light Accent 6" w:uiPriority="46"/>
-    <w:lsdException w:name="Grid Table 2 Accent 6" w:uiPriority="47"/>
-    <w:lsdException w:name="Grid Table 3 Accent 6" w:uiPriority="48"/>
-    <w:lsdException w:name="Grid Table 4 Accent 6" w:uiPriority="49"/>
-    <w:lsdException w:name="Grid Table 5 Dark Accent 6" w:uiPriority="50"/>
-    <w:lsdException w:name="Grid Table 6 Colorful Accent 6" w:uiPriority="51"/>
-    <w:lsdException w:name="Grid Table 7 Colorful Accent 6" w:uiPriority="52"/>
-    <w:lsdException w:name="List Table 1 Light" w:uiPriority="46"/>
-    <w:lsdException w:name="List Table 2" w:uiPriority="47"/>
-    <w:lsdException w:name="List Table 3" w:uiPriority="48"/>
-    <w:lsdException w:name="List Table 4" w:uiPriority="49"/>
-    <w:lsdException w:name="List Table 5 Dark" w:uiPriority="50"/>
-    <w:lsdException w:name="List Table 6 Colorful" w:uiPriority="51"/>
-    <w:lsdException w:name="List Table 7 Colorful" w:uiPriority="52"/>
-    <w:lsdException w:name="List Table 1 Light Accent 1" w:uiPriority="46"/>
-    <w:lsdException w:name="List Table 2 Accent 1" w:uiPriority="47"/>
-    <w:lsdException w:name="List Table 3 Accent 1" w:uiPriority="48"/>
-    <w:lsdException w:name="List Table 4 Accent 1" w:uiPriority="49"/>
-    <w:lsdException w:name="List Table 5 Dark Accent 1" w:uiPriority="50"/>
-    <w:lsdException w:name="List Table 6 Colorful Accent 1" w:uiPriority="51"/>
-    <w:lsdException w:name="List Table 7 Colorful Accent 1" w:uiPriority="52"/>
-    <w:lsdException w:name="List Table 1 Light Accent 2" w:uiPriority="46"/>
-    <w:lsdException w:name="List Table 2 Accent 2" w:uiPriority="47"/>
-    <w:lsdException w:name="List Table 3 Accent 2" w:uiPriority="48"/>
-    <w:lsdException w:name="List Table 4 Accent 2" w:uiPriority="49"/>
-    <w:lsdException w:name="List Table 5 Dark Accent 2" w:uiPriority="50"/>
-    <w:lsdException w:name="List Table 6 Colorful Accent 2" w:uiPriority="51"/>
-    <w:lsdException w:name="List Table 7 Colorful Accent 2" w:uiPriority="52"/>
-    <w:lsdException w:name="List Table 1 Light Accent 3" w:uiPriority="46"/>
-    <w:lsdException w:name="List Table 2 Accent 3" w:uiPriority="47"/>
-    <w:lsdException w:name="List Table 3 Accent 3" w:uiPriority="48"/>
-    <w:lsdException w:name="List Table 4 Accent 3" w:uiPriority="49"/>
-    <w:lsdException w:name="List Table 5 Dark Accent 3" w:uiPriority="50"/>
-    <w:lsdException w:name="List Table 6 Colorful Accent 3" w:uiPriority="51"/>
-    <w:lsdException w:name="List Table 7 Colorful Accent 3" w:uiPriority="52"/>
-    <w:lsdException w:name="List Table 1 Light Accent 4" w:uiPriority="46"/>
-    <w:lsdException w:name="List Table 2 Accent 4" w:uiPriority="47"/>
-    <w:lsdException w:name="List Table 3 Accent 4" w:uiPriority="48"/>
-    <w:lsdException w:name="List Table 4 Accent 4" w:uiPriority="49"/>
-    <w:lsdException w:name="List Table 5 Dark Accent 4" w:uiPriority="50"/>
-    <w:lsdException w:name="List Table 6 Colorful Accent 4" w:uiPriority="51"/>
-    <w:lsdException w:name="List Table 7 Colorful Accent 4" w:uiPriority="52"/>
-    <w:lsdException w:name="List Table 1 Light Accent 5" w:uiPriority="46"/>
-    <w:lsdException w:name="List Table 2 Accent 5" w:uiPriority="47"/>
-    <w:lsdException w:name="List Table 3 Accent 5" w:uiPriority="48"/>
-    <w:lsdException w:name="List Table 4 Accent 5" w:uiPriority="49"/>
-    <w:lsdException w:name="List Table 5 Dark Accent 5" w:uiPriority="50"/>
-    <w:lsdException w:name="List Table 6 Colorful Accent 5" w:uiPriority="51"/>
-    <w:lsdException w:name="List Table 7 Colorful Accent 5" w:uiPriority="52"/>
-    <w:lsdException w:name="List Table 1 Light Accent 6" w:uiPriority="46"/>
-    <w:lsdException w:name="List Table 2 Accent 6" w:uiPriority="47"/>
-    <w:lsdException w:name="List Table 3 Accent 6" w:uiPriority="48"/>
-    <w:lsdException w:name="List Table 4 Accent 6" w:uiPriority="49"/>
-    <w:lsdException w:name="List Table 5 Dark Accent 6" w:uiPriority="50"/>
-    <w:lsdException w:name="List Table 6 Colorful Accent 6" w:uiPriority="51"/>
-    <w:lsdException w:name="List Table 7 Colorful Accent 6" w:uiPriority="52"/>
-    <w:lsdException w:name="Mention" w:semiHidden="1" w:unhideWhenUsed="1"/>
-    <w:lsdException w:name="Smart Hyperlink" w:semiHidden="1" w:unhideWhenUsed="1"/>
-    <w:lsdException w:name="Hashtag" w:semiHidden="1" w:unhideWhenUsed="1"/>
-  </w:latentStyles>
-  <w:style w:type="paragraph" w:default="1" w:styleId="Normal">
-    <w:name w:val="Normal"/>
-    <w:qFormat/>
-  </w:style>
-  <w:style w:type="character" w:default="1" w:styleId="DefaultParagraphFont">
-    <w:name w:val="Default Paragraph Font"/>
-    <w:uiPriority w:val="1"/>
-    <w:semiHidden/>
-    <w:unhideWhenUsed/>
-  </w:style>
-  <w:style w:type="table" w:default="1" w:styleId="TableNormal">
-    <w:name w:val="Normal Table"/>
-    <w:uiPriority w:val="99"/>
-    <w:semiHidden/>
-    <w:unhideWhenUsed/>
-    <w:tblPr>
-      <w:tblInd w:w="0" w:type="dxa"/>
-      <w:tblCellMar>
-        <w:top w:w="0" w:type="dxa"/>
-        <w:left w:w="108" w:type="dxa"/>
-        <w:bottom w:w="0" w:type="dxa"/>
-        <w:right w:w="108" w:type="dxa"/>
-      </w:tblCellMar>
-    </w:tblPr>
-  </w:style>
-  <w:style w:type="numbering" w:default="1" w:styleId="NoList">
-    <w:name w:val="No List"/>
-    <w:uiPriority w:val="99"/>
-    <w:semiHidden/>
-    <w:unhideWhenUsed/>
-  </w:style>
-  <w:style w:type="paragraph" w:customStyle="1" w:styleId="2AE009AD064449B786420A814ACE75CD">
-    <w:name w:val="2AE009AD064449B786420A814ACE75CD"/>
-    <w:rsid w:val="00EF2355"/>
-  </w:style>
-  <w:style w:type="paragraph" w:customStyle="1" w:styleId="089EC4E5AFAF48D2917AE0741E18324B">
-    <w:name w:val="089EC4E5AFAF48D2917AE0741E18324B"/>
-    <w:rsid w:val="00EF2355"/>
-  </w:style>
-  <w:style w:type="paragraph" w:customStyle="1" w:styleId="D82273713DE54EE381B6F6E002D5E205">
-    <w:name w:val="D82273713DE54EE381B6F6E002D5E205"/>
-    <w:rsid w:val="00EF2355"/>
-  </w:style>
-</w:styles>
-</file>
-
-<file path=word/glossary/webSettings.xml><?xml version="1.0" encoding="utf-8"?>
-<w:webSettings xmlns:mc="http://schemas.openxmlformats.org/markup-compatibility/2006" xmlns:r="http://schemas.openxmlformats.org/officeDocument/2006/relationships" xmlns:w="http://schemas.openxmlformats.org/wordprocessingml/2006/main" xmlns:w14="http://schemas.microsoft.com/office/word/2010/wordml" xmlns:w15="http://schemas.microsoft.com/office/word/2012/wordml" xmlns:w16se="http://schemas.microsoft.com/office/word/2015/wordml/symex" mc:Ignorable="w14 w15 w16se">
-  <w:optimizeForBrowser/>
-  <w:allowPNG/>
-</w:webSettings>
-</file>
-
 <file path=word/theme/theme1.xml><?xml version="1.0" encoding="utf-8"?>
 <a:theme xmlns:a="http://schemas.openxmlformats.org/drawingml/2006/main" name="Office Theme">
   <a:themeElements>
@@ -4589,7 +4063,7 @@
 </file>
 
 <file path=customXml/itemProps1.xml><?xml version="1.0" encoding="utf-8"?>
-<ds:datastoreItem xmlns:ds="http://schemas.openxmlformats.org/officeDocument/2006/customXml" ds:itemID="{F110924A-BEB8-4BF9-8F49-FA8B003F3E90}">
+<ds:datastoreItem xmlns:ds="http://schemas.openxmlformats.org/officeDocument/2006/customXml" ds:itemID="{84EE669A-3023-42D2-AB8E-DBBF13017249}">
   <ds:schemaRefs>
     <ds:schemaRef ds:uri="http://schemas.openxmlformats.org/officeDocument/2006/bibliography"/>
   </ds:schemaRefs>

</xml_diff>

<commit_message>
Connor: Created Architecture design diagram and included it in Dissertation.docx
</commit_message>
<xml_diff>
--- a/Documentation/Dissertation.docx
+++ b/Documentation/Dissertation.docx
@@ -160,22 +160,20 @@
       <w:r>
         <w:t>Cassio</w:t>
       </w:r>
-      <w:bookmarkStart w:id="2" w:name="_GoBack"/>
+    </w:p>
+    <w:p>
+      <w:pPr>
+        <w:pStyle w:val="Heading1"/>
+      </w:pPr>
+      <w:bookmarkStart w:id="2" w:name="_Toc474234059"/>
+      <w:bookmarkStart w:id="3" w:name="_Toc474234108"/>
+      <w:bookmarkStart w:id="4" w:name="_Toc474236033"/>
+      <w:r>
+        <w:t>Abstract</w:t>
+      </w:r>
       <w:bookmarkEnd w:id="2"/>
-    </w:p>
-    <w:p>
-      <w:pPr>
-        <w:pStyle w:val="Heading1"/>
-      </w:pPr>
-      <w:bookmarkStart w:id="3" w:name="_Toc474234059"/>
-      <w:bookmarkStart w:id="4" w:name="_Toc474234108"/>
-      <w:bookmarkStart w:id="5" w:name="_Toc474236033"/>
-      <w:r>
-        <w:t>Abstract</w:t>
-      </w:r>
       <w:bookmarkEnd w:id="3"/>
       <w:bookmarkEnd w:id="4"/>
-      <w:bookmarkEnd w:id="5"/>
     </w:p>
     <w:p>
       <w:pPr>
@@ -1786,11 +1784,11 @@
       <w:pPr>
         <w:pStyle w:val="Heading1"/>
       </w:pPr>
-      <w:bookmarkStart w:id="6" w:name="_Toc474236034"/>
+      <w:bookmarkStart w:id="5" w:name="_Toc474236034"/>
       <w:r>
         <w:t>Introduction and Problem Specification</w:t>
       </w:r>
-      <w:bookmarkEnd w:id="6"/>
+      <w:bookmarkEnd w:id="5"/>
     </w:p>
     <w:p>
       <w:r>
@@ -1821,55 +1819,415 @@
       <w:pPr>
         <w:pStyle w:val="Heading1"/>
       </w:pPr>
-      <w:bookmarkStart w:id="7" w:name="_Toc474236035"/>
+      <w:bookmarkStart w:id="6" w:name="_Toc474236035"/>
       <w:r>
         <w:t>System Requirements Specification</w:t>
       </w:r>
+      <w:bookmarkEnd w:id="6"/>
+    </w:p>
+    <w:p>
+      <w:r>
+        <w:t xml:space="preserve">Precise description of the system developed. </w:t>
+      </w:r>
+      <w:r>
+        <w:t>Should be updated for the final system delivered.</w:t>
+      </w:r>
+      <w:r>
+        <w:t xml:space="preserve"> List assumptions made about the problem and any system constraints(RAM?)</w:t>
+      </w:r>
+    </w:p>
+    <w:p>
+      <w:r>
+        <w:t>Functional and non-functional requirements should be complete, clear, accurate, feasible and objectively verifiable.</w:t>
+      </w:r>
+    </w:p>
+    <w:p>
+      <w:r>
+        <w:t>Read req’s for list of what can be included in this section</w:t>
+      </w:r>
+      <w:r>
+        <w:t xml:space="preserve"> </w:t>
+      </w:r>
+    </w:p>
+    <w:p>
+      <w:pPr>
+        <w:pStyle w:val="Heading1"/>
+      </w:pPr>
+      <w:bookmarkStart w:id="7" w:name="_Toc474236036"/>
+      <w:r>
+        <w:t>Design</w:t>
+      </w:r>
       <w:bookmarkEnd w:id="7"/>
     </w:p>
     <w:p>
-      <w:r>
-        <w:t xml:space="preserve">Precise description of the system developed. </w:t>
-      </w:r>
-      <w:r>
-        <w:t>Should be updated for the final system delivered.</w:t>
-      </w:r>
-      <w:r>
-        <w:t xml:space="preserve"> List assumptions made about the problem and any system constraints(RAM?)</w:t>
-      </w:r>
-    </w:p>
-    <w:p>
-      <w:r>
-        <w:t>Functional and non-functional requirements should be complete, clear, accurate, feasible and objectively verifiable.</w:t>
-      </w:r>
-    </w:p>
-    <w:p>
-      <w:r>
-        <w:t>Read req’s for list of what can be included in this section</w:t>
-      </w:r>
+      <w:pPr>
+        <w:pStyle w:val="Heading2"/>
+      </w:pPr>
+      <w:bookmarkStart w:id="8" w:name="_Toc474236037"/>
+      <w:r>
+        <w:t>Architectural Description</w:t>
+      </w:r>
+      <w:bookmarkEnd w:id="8"/>
+    </w:p>
+    <w:p>
+      <w:pPr>
+        <w:pStyle w:val="Heading2"/>
+        <w:jc w:val="center"/>
+      </w:pPr>
+      <w:r>
+        <w:rPr>
+          <w:noProof/>
+          <w:lang w:eastAsia="en-GB"/>
+        </w:rPr>
+        <mc:AlternateContent>
+          <mc:Choice Requires="wpg">
+            <w:drawing>
+              <wp:anchor distT="0" distB="0" distL="114300" distR="114300" simplePos="0" relativeHeight="251663360" behindDoc="0" locked="0" layoutInCell="1" allowOverlap="1">
+                <wp:simplePos x="0" y="0"/>
+                <wp:positionH relativeFrom="column">
+                  <wp:posOffset>87630</wp:posOffset>
+                </wp:positionH>
+                <wp:positionV relativeFrom="paragraph">
+                  <wp:posOffset>3819525</wp:posOffset>
+                </wp:positionV>
+                <wp:extent cx="5544820" cy="2042160"/>
+                <wp:effectExtent l="0" t="0" r="17780" b="15240"/>
+                <wp:wrapSquare wrapText="bothSides"/>
+                <wp:docPr id="4" name="Group 4"/>
+                <wp:cNvGraphicFramePr/>
+                <a:graphic xmlns:a="http://schemas.openxmlformats.org/drawingml/2006/main">
+                  <a:graphicData uri="http://schemas.microsoft.com/office/word/2010/wordprocessingGroup">
+                    <wpg:wgp>
+                      <wpg:cNvGrpSpPr/>
+                      <wpg:grpSpPr>
+                        <a:xfrm>
+                          <a:off x="0" y="0"/>
+                          <a:ext cx="5544820" cy="2042160"/>
+                          <a:chOff x="0" y="0"/>
+                          <a:chExt cx="5553845" cy="2042160"/>
+                        </a:xfrm>
+                      </wpg:grpSpPr>
+                      <wps:wsp>
+                        <wps:cNvPr id="217" name="Text Box 2"/>
+                        <wps:cNvSpPr txBox="1">
+                          <a:spLocks noChangeArrowheads="1"/>
+                        </wps:cNvSpPr>
+                        <wps:spPr bwMode="auto">
+                          <a:xfrm>
+                            <a:off x="0" y="0"/>
+                            <a:ext cx="1852295" cy="937895"/>
+                          </a:xfrm>
+                          <a:prstGeom prst="rect">
+                            <a:avLst/>
+                          </a:prstGeom>
+                          <a:solidFill>
+                            <a:srgbClr val="FFFFFF"/>
+                          </a:solidFill>
+                          <a:ln w="9525">
+                            <a:solidFill>
+                              <a:srgbClr val="000000"/>
+                            </a:solidFill>
+                            <a:miter lim="800000"/>
+                            <a:headEnd/>
+                            <a:tailEnd/>
+                          </a:ln>
+                        </wps:spPr>
+                        <wps:txbx>
+                          <w:txbxContent>
+                            <w:p>
+                              <w:r>
+                                <w:t>The entry point for the system is the Electron Application which runs on the Client Raspberry Pi</w:t>
+                              </w:r>
+                            </w:p>
+                          </w:txbxContent>
+                        </wps:txbx>
+                        <wps:bodyPr rot="0" vert="horz" wrap="square" lIns="91440" tIns="45720" rIns="91440" bIns="45720" anchor="t" anchorCtr="0">
+                          <a:noAutofit/>
+                        </wps:bodyPr>
+                      </wps:wsp>
+                      <wps:wsp>
+                        <wps:cNvPr id="2" name="Text Box 2"/>
+                        <wps:cNvSpPr txBox="1">
+                          <a:spLocks noChangeArrowheads="1"/>
+                        </wps:cNvSpPr>
+                        <wps:spPr bwMode="auto">
+                          <a:xfrm>
+                            <a:off x="1847850" y="0"/>
+                            <a:ext cx="1852295" cy="2042160"/>
+                          </a:xfrm>
+                          <a:prstGeom prst="rect">
+                            <a:avLst/>
+                          </a:prstGeom>
+                          <a:solidFill>
+                            <a:srgbClr val="FFFFFF"/>
+                          </a:solidFill>
+                          <a:ln w="9525">
+                            <a:solidFill>
+                              <a:srgbClr val="000000"/>
+                            </a:solidFill>
+                            <a:miter lim="800000"/>
+                            <a:headEnd/>
+                            <a:tailEnd/>
+                          </a:ln>
+                        </wps:spPr>
+                        <wps:txbx>
+                          <w:txbxContent>
+                            <w:p>
+                              <w:r>
+                                <w:t>The Edge is comprised of 3 Raspberry Pi’s which form a Docker swarm. The applications run in containers that can be running on any of the Pi’s but the entry point is always the master who directs traffic.</w:t>
+                              </w:r>
+                              <w:r>
+                                <w:t xml:space="preserve"> Traffic being directed is colour coded.</w:t>
+                              </w:r>
+                            </w:p>
+                          </w:txbxContent>
+                        </wps:txbx>
+                        <wps:bodyPr rot="0" vert="horz" wrap="square" lIns="91440" tIns="45720" rIns="91440" bIns="45720" anchor="t" anchorCtr="0">
+                          <a:noAutofit/>
+                        </wps:bodyPr>
+                      </wps:wsp>
+                      <wps:wsp>
+                        <wps:cNvPr id="3" name="Text Box 2"/>
+                        <wps:cNvSpPr txBox="1">
+                          <a:spLocks noChangeArrowheads="1"/>
+                        </wps:cNvSpPr>
+                        <wps:spPr bwMode="auto">
+                          <a:xfrm>
+                            <a:off x="3701550" y="0"/>
+                            <a:ext cx="1852295" cy="1017087"/>
+                          </a:xfrm>
+                          <a:prstGeom prst="rect">
+                            <a:avLst/>
+                          </a:prstGeom>
+                          <a:solidFill>
+                            <a:srgbClr val="FFFFFF"/>
+                          </a:solidFill>
+                          <a:ln w="9525">
+                            <a:solidFill>
+                              <a:srgbClr val="000000"/>
+                            </a:solidFill>
+                            <a:miter lim="800000"/>
+                            <a:headEnd/>
+                            <a:tailEnd/>
+                          </a:ln>
+                        </wps:spPr>
+                        <wps:txbx>
+                          <w:txbxContent>
+                            <w:p>
+                              <w:r>
+                                <w:t>There are multiple data centres depending on what application is</w:t>
+                              </w:r>
+                              <w:r>
+                                <w:t xml:space="preserve"> making </w:t>
+                              </w:r>
+                              <w:r>
+                                <w:t>the request. The WebAPI project is hosted in IIS</w:t>
+                              </w:r>
+                            </w:p>
+                          </w:txbxContent>
+                        </wps:txbx>
+                        <wps:bodyPr rot="0" vert="horz" wrap="square" lIns="91440" tIns="45720" rIns="91440" bIns="45720" anchor="t" anchorCtr="0">
+                          <a:noAutofit/>
+                        </wps:bodyPr>
+                      </wps:wsp>
+                    </wpg:wgp>
+                  </a:graphicData>
+                </a:graphic>
+                <wp14:sizeRelH relativeFrom="margin">
+                  <wp14:pctWidth>0</wp14:pctWidth>
+                </wp14:sizeRelH>
+              </wp:anchor>
+            </w:drawing>
+          </mc:Choice>
+          <mc:Fallback>
+            <w:pict>
+              <v:group id="Group 4" o:spid="_x0000_s1026" style="position:absolute;left:0;text-align:left;margin-left:6.9pt;margin-top:300.75pt;width:436.6pt;height:160.8pt;z-index:251663360;mso-width-relative:margin" coordsize="55538,20421" o:gfxdata="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">
+                <v:shapetype id="_x0000_t202" coordsize="21600,21600" o:spt="202" path="m,l,21600r21600,l21600,xe">
+                  <v:stroke joinstyle="miter"/>
+                  <v:path gradientshapeok="t" o:connecttype="rect"/>
+                </v:shapetype>
+                <v:shape id="Text Box 2" o:spid="_x0000_s1027" type="#_x0000_t202" style="position:absolute;width:18522;height:9378;visibility:visible;mso-wrap-style:square;v-text-anchor:top" o:gfxdata="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">
+                  <v:textbox>
+                    <w:txbxContent>
+                      <w:p>
+                        <w:r>
+                          <w:t>The entry point for the system is the Electron Application which runs on the Client Raspberry Pi</w:t>
+                        </w:r>
+                      </w:p>
+                    </w:txbxContent>
+                  </v:textbox>
+                </v:shape>
+                <v:shape id="Text Box 2" o:spid="_x0000_s1028" type="#_x0000_t202" style="position:absolute;left:18478;width:18523;height:20421;visibility:visible;mso-wrap-style:square;v-text-anchor:top" o:gfxdata="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">
+                  <v:textbox>
+                    <w:txbxContent>
+                      <w:p>
+                        <w:r>
+                          <w:t>The Edge is comprised of 3 Raspberry Pi’s which form a Docker swarm. The applications run in containers that can be running on any of the Pi’s but the entry point is always the master who directs traffic.</w:t>
+                        </w:r>
+                        <w:r>
+                          <w:t xml:space="preserve"> Traffic being directed is colour coded.</w:t>
+                        </w:r>
+                      </w:p>
+                    </w:txbxContent>
+                  </v:textbox>
+                </v:shape>
+                <v:shape id="Text Box 2" o:spid="_x0000_s1029" type="#_x0000_t202" style="position:absolute;left:37015;width:18523;height:10170;visibility:visible;mso-wrap-style:square;v-text-anchor:top" o:gfxdata="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">
+                  <v:textbox>
+                    <w:txbxContent>
+                      <w:p>
+                        <w:r>
+                          <w:t>There are multiple data centres depending on what application is</w:t>
+                        </w:r>
+                        <w:r>
+                          <w:t xml:space="preserve"> making </w:t>
+                        </w:r>
+                        <w:r>
+                          <w:t>the request. The WebAPI project is hosted in IIS</w:t>
+                        </w:r>
+                      </w:p>
+                    </w:txbxContent>
+                  </v:textbox>
+                </v:shape>
+                <w10:wrap type="square"/>
+              </v:group>
+            </w:pict>
+          </mc:Fallback>
+        </mc:AlternateContent>
+      </w:r>
+      <w:r>
+        <w:rPr>
+          <w:noProof/>
+          <w:lang w:eastAsia="en-GB"/>
+        </w:rPr>
+        <w:drawing>
+          <wp:inline distT="0" distB="0" distL="0" distR="0" wp14:anchorId="78ADA631" wp14:editId="38CD8CC1">
+            <wp:extent cx="5561636" cy="3778412"/>
+            <wp:effectExtent l="0" t="0" r="1270" b="0"/>
+            <wp:docPr id="5" name="Picture 5"/>
+            <wp:cNvGraphicFramePr>
+              <a:graphicFrameLocks xmlns:a="http://schemas.openxmlformats.org/drawingml/2006/main" noChangeAspect="1"/>
+            </wp:cNvGraphicFramePr>
+            <a:graphic xmlns:a="http://schemas.openxmlformats.org/drawingml/2006/main">
+              <a:graphicData uri="http://schemas.openxmlformats.org/drawingml/2006/picture">
+                <pic:pic xmlns:pic="http://schemas.openxmlformats.org/drawingml/2006/picture">
+                  <pic:nvPicPr>
+                    <pic:cNvPr id="5" name="SystemSoftwareDiagram.jpg"/>
+                    <pic:cNvPicPr/>
+                  </pic:nvPicPr>
+                  <pic:blipFill>
+                    <a:blip r:embed="rId8">
+                      <a:extLst>
+                        <a:ext uri="{28A0092B-C50C-407E-A947-70E740481C1C}">
+                          <a14:useLocalDpi xmlns:a14="http://schemas.microsoft.com/office/drawing/2010/main" val="0"/>
+                        </a:ext>
+                      </a:extLst>
+                    </a:blip>
+                    <a:stretch>
+                      <a:fillRect/>
+                    </a:stretch>
+                  </pic:blipFill>
+                  <pic:spPr>
+                    <a:xfrm>
+                      <a:off x="0" y="0"/>
+                      <a:ext cx="5561636" cy="3778412"/>
+                    </a:xfrm>
+                    <a:prstGeom prst="rect">
+                      <a:avLst/>
+                    </a:prstGeom>
+                  </pic:spPr>
+                </pic:pic>
+              </a:graphicData>
+            </a:graphic>
+          </wp:inline>
+        </w:drawing>
+      </w:r>
+      <w:bookmarkStart w:id="9" w:name="_GoBack"/>
+      <w:bookmarkEnd w:id="9"/>
+    </w:p>
+    <w:p>
+      <w:pPr>
+        <w:pStyle w:val="Heading2"/>
+      </w:pPr>
+      <w:bookmarkStart w:id="10" w:name="_Toc474236038"/>
+      <w:r>
+        <w:t>User Interface Design</w:t>
+      </w:r>
+      <w:bookmarkEnd w:id="10"/>
+    </w:p>
+    <w:p>
+      <w:pPr>
+        <w:pStyle w:val="ListParagraph"/>
+        <w:numPr>
+          <w:ilvl w:val="0"/>
+          <w:numId w:val="5"/>
+        </w:numPr>
+      </w:pPr>
+      <w:r>
+        <w:t>Sketches or screenshots</w:t>
+      </w:r>
+    </w:p>
+    <w:p>
+      <w:pPr>
+        <w:pStyle w:val="Heading2"/>
+      </w:pPr>
+      <w:bookmarkStart w:id="11" w:name="_Toc474236039"/>
+      <w:r>
+        <w:lastRenderedPageBreak/>
+        <w:t>Software System Design</w:t>
+      </w:r>
+      <w:bookmarkEnd w:id="11"/>
       <w:r>
         <w:t xml:space="preserve"> </w:t>
       </w:r>
     </w:p>
     <w:p>
       <w:pPr>
+        <w:pStyle w:val="ListParagraph"/>
+        <w:numPr>
+          <w:ilvl w:val="0"/>
+          <w:numId w:val="5"/>
+        </w:numPr>
+      </w:pPr>
+      <w:r>
+        <w:t>Role of each component and the interface between the components</w:t>
+      </w:r>
+    </w:p>
+    <w:p>
+      <w:pPr>
+        <w:pStyle w:val="ListParagraph"/>
+        <w:numPr>
+          <w:ilvl w:val="0"/>
+          <w:numId w:val="5"/>
+        </w:numPr>
+      </w:pPr>
+      <w:r>
+        <w:t>Clear correlation between design and specs</w:t>
+      </w:r>
+    </w:p>
+    <w:p>
+      <w:r>
+        <w:t>Design should be linked to requirements and give a critical discussion of key design decisions/styles/patterns. Read more in notes</w:t>
+      </w:r>
+    </w:p>
+    <w:p>
+      <w:pPr>
         <w:pStyle w:val="Heading1"/>
       </w:pPr>
-      <w:bookmarkStart w:id="8" w:name="_Toc474236036"/>
-      <w:r>
-        <w:t>Design</w:t>
-      </w:r>
-      <w:bookmarkEnd w:id="8"/>
+      <w:bookmarkStart w:id="12" w:name="_Toc474236040"/>
+      <w:r>
+        <w:t>Implementation and Testing</w:t>
+      </w:r>
+      <w:bookmarkEnd w:id="12"/>
     </w:p>
     <w:p>
       <w:pPr>
         <w:pStyle w:val="Heading2"/>
       </w:pPr>
-      <w:bookmarkStart w:id="9" w:name="_Toc474236037"/>
-      <w:r>
-        <w:t>Architectural Description</w:t>
-      </w:r>
-      <w:bookmarkEnd w:id="9"/>
+      <w:bookmarkStart w:id="13" w:name="_Toc474236041"/>
+      <w:r>
+        <w:t>Choice of implementation languages/dev environments</w:t>
+      </w:r>
+      <w:bookmarkEnd w:id="13"/>
     </w:p>
     <w:p>
       <w:pPr>
@@ -1880,7 +2238,10 @@
         </w:numPr>
       </w:pPr>
       <w:r>
-        <w:t>Textual or diagrammatic</w:t>
+        <w:t>Electron that utalises nodejs</w:t>
+      </w:r>
+      <w:r>
+        <w:t xml:space="preserve"> for Client</w:t>
       </w:r>
     </w:p>
     <w:p>
@@ -1892,92 +2253,8 @@
         </w:numPr>
       </w:pPr>
       <w:r>
-        <w:t>How elements are linked together</w:t>
-      </w:r>
-    </w:p>
-    <w:p>
-      <w:pPr>
-        <w:pStyle w:val="Heading2"/>
-      </w:pPr>
-      <w:bookmarkStart w:id="10" w:name="_Toc474236038"/>
-      <w:r>
-        <w:t>User Interface Design</w:t>
-      </w:r>
-      <w:bookmarkEnd w:id="10"/>
-    </w:p>
-    <w:p>
-      <w:pPr>
-        <w:pStyle w:val="ListParagraph"/>
-        <w:numPr>
-          <w:ilvl w:val="0"/>
-          <w:numId w:val="5"/>
-        </w:numPr>
-      </w:pPr>
-      <w:r>
-        <w:t>Sketches or screenshots</w:t>
-      </w:r>
-    </w:p>
-    <w:p>
-      <w:pPr>
-        <w:pStyle w:val="Heading2"/>
-      </w:pPr>
-      <w:bookmarkStart w:id="11" w:name="_Toc474236039"/>
-      <w:r>
-        <w:t>Software System Design</w:t>
-      </w:r>
-      <w:bookmarkEnd w:id="11"/>
-      <w:r>
-        <w:t xml:space="preserve"> </w:t>
-      </w:r>
-    </w:p>
-    <w:p>
-      <w:pPr>
-        <w:pStyle w:val="ListParagraph"/>
-        <w:numPr>
-          <w:ilvl w:val="0"/>
-          <w:numId w:val="5"/>
-        </w:numPr>
-      </w:pPr>
-      <w:r>
-        <w:t>Role of each component and the interface between the components</w:t>
-      </w:r>
-    </w:p>
-    <w:p>
-      <w:pPr>
-        <w:pStyle w:val="ListParagraph"/>
-        <w:numPr>
-          <w:ilvl w:val="0"/>
-          <w:numId w:val="5"/>
-        </w:numPr>
-      </w:pPr>
-      <w:r>
-        <w:t>Clear correlation between design and specs</w:t>
-      </w:r>
-    </w:p>
-    <w:p>
-      <w:r>
-        <w:t>Design should be linked to requirements and give a critical discussion of key design decisions/styles/patterns. Read more in notes</w:t>
-      </w:r>
-    </w:p>
-    <w:p>
-      <w:pPr>
-        <w:pStyle w:val="Heading1"/>
-      </w:pPr>
-      <w:bookmarkStart w:id="12" w:name="_Toc474236040"/>
-      <w:r>
-        <w:t>Implementation and Testing</w:t>
-      </w:r>
-      <w:bookmarkEnd w:id="12"/>
-    </w:p>
-    <w:p>
-      <w:pPr>
-        <w:pStyle w:val="Heading2"/>
-      </w:pPr>
-      <w:bookmarkStart w:id="13" w:name="_Toc474236041"/>
-      <w:r>
-        <w:t>Choice of implementation languages/dev environments</w:t>
-      </w:r>
-      <w:bookmarkEnd w:id="13"/>
+        <w:t>Docker/Nodejs for edge node</w:t>
+      </w:r>
     </w:p>
     <w:p>
       <w:pPr>
@@ -1988,11 +2265,18 @@
         </w:numPr>
       </w:pPr>
       <w:r>
-        <w:t>Electron that utalises nodejs</w:t>
-      </w:r>
-      <w:r>
-        <w:t xml:space="preserve"> for Client</w:t>
-      </w:r>
+        <w:t>WebAPI for Windows Server</w:t>
+      </w:r>
+    </w:p>
+    <w:p>
+      <w:pPr>
+        <w:pStyle w:val="Heading2"/>
+      </w:pPr>
+      <w:bookmarkStart w:id="14" w:name="_Toc474236042"/>
+      <w:r>
+        <w:t>Use of software libraries</w:t>
+      </w:r>
+      <w:bookmarkEnd w:id="14"/>
     </w:p>
     <w:p>
       <w:pPr>
@@ -2003,7 +2287,7 @@
         </w:numPr>
       </w:pPr>
       <w:r>
-        <w:t>Docker/Nodejs for edge node</w:t>
+        <w:t>Pocketsphinx for voice recognition</w:t>
       </w:r>
     </w:p>
     <w:p>
@@ -2015,18 +2299,8 @@
         </w:numPr>
       </w:pPr>
       <w:r>
-        <w:t>WebAPI for Windows Server</w:t>
-      </w:r>
-    </w:p>
-    <w:p>
-      <w:pPr>
-        <w:pStyle w:val="Heading2"/>
-      </w:pPr>
-      <w:bookmarkStart w:id="14" w:name="_Toc474236042"/>
-      <w:r>
-        <w:t>Use of software libraries</w:t>
-      </w:r>
-      <w:bookmarkEnd w:id="14"/>
+        <w:t>Nodejs packages</w:t>
+      </w:r>
     </w:p>
     <w:p>
       <w:pPr>
@@ -2037,30 +2311,6 @@
         </w:numPr>
       </w:pPr>
       <w:r>
-        <w:t>Pocketsphinx for voice recognition</w:t>
-      </w:r>
-    </w:p>
-    <w:p>
-      <w:pPr>
-        <w:pStyle w:val="ListParagraph"/>
-        <w:numPr>
-          <w:ilvl w:val="0"/>
-          <w:numId w:val="2"/>
-        </w:numPr>
-      </w:pPr>
-      <w:r>
-        <w:t>Nodejs packages</w:t>
-      </w:r>
-    </w:p>
-    <w:p>
-      <w:pPr>
-        <w:pStyle w:val="ListParagraph"/>
-        <w:numPr>
-          <w:ilvl w:val="0"/>
-          <w:numId w:val="2"/>
-        </w:numPr>
-      </w:pPr>
-      <w:r>
         <w:t>Testing suite</w:t>
       </w:r>
     </w:p>
@@ -2172,90 +2422,90 @@
       </w:pPr>
       <w:bookmarkStart w:id="18" w:name="_Toc474236046"/>
       <w:r>
+        <w:t>System Evaluation and Experimentation</w:t>
+      </w:r>
+      <w:bookmarkEnd w:id="18"/>
+    </w:p>
+    <w:p>
+      <w:r>
+        <w:t>A lot of the emphasis in this project will be here. It could even be split into two sections.</w:t>
+      </w:r>
+    </w:p>
+    <w:p>
+      <w:r>
+        <w:t>Provide empirical results and draw conclusions.</w:t>
+      </w:r>
+    </w:p>
+    <w:p>
+      <w:r>
+        <w:t>Describe methodology (use experiment methodology like goals and hypothesis</w:t>
+      </w:r>
+      <w:r>
+        <w:t>, what’s measured/controlled</w:t>
+      </w:r>
+      <w:r>
+        <w:t>)</w:t>
+      </w:r>
+      <w:r>
+        <w:t xml:space="preserve"> </w:t>
+      </w:r>
+    </w:p>
+    <w:p>
+      <w:r>
+        <w:t>Read more in notes</w:t>
+      </w:r>
+    </w:p>
+    <w:p>
+      <w:pPr>
+        <w:pStyle w:val="Heading1"/>
+      </w:pPr>
+      <w:bookmarkStart w:id="19" w:name="_Toc474236047"/>
+      <w:r>
+        <w:t>Conclusion</w:t>
+      </w:r>
+      <w:bookmarkEnd w:id="19"/>
+      <w:r>
+        <w:t xml:space="preserve"> </w:t>
+      </w:r>
+    </w:p>
+    <w:p>
+      <w:r>
+        <w:t>General summary of the success of the project with respect to criteria identified in the intro</w:t>
+      </w:r>
+    </w:p>
+    <w:p>
+      <w:r>
+        <w:t>Discussion of significance of experimental results</w:t>
+      </w:r>
+      <w:r>
+        <w:t>. Agree with others work?</w:t>
+      </w:r>
+    </w:p>
+    <w:p>
+      <w:r>
+        <w:t>Strengths and weaknesses</w:t>
+      </w:r>
+    </w:p>
+    <w:p>
+      <w:r>
+        <w:t>Evaluation of hardware/software</w:t>
+      </w:r>
+    </w:p>
+    <w:p>
+      <w:r>
+        <w:t>Looking for critical appraisal</w:t>
+      </w:r>
+      <w:r>
+        <w:t xml:space="preserve"> and significance of contribution in the context of wider work.</w:t>
+      </w:r>
+    </w:p>
+    <w:p>
+      <w:pPr>
+        <w:pStyle w:val="Heading1"/>
+      </w:pPr>
+      <w:bookmarkStart w:id="20" w:name="_Toc474236048"/>
+      <w:r>
         <w:lastRenderedPageBreak/>
-        <w:t>System Evaluation and Experimentation</w:t>
-      </w:r>
-      <w:bookmarkEnd w:id="18"/>
-    </w:p>
-    <w:p>
-      <w:r>
-        <w:t>A lot of the emphasis in this project will be here. It could even be split into two sections.</w:t>
-      </w:r>
-    </w:p>
-    <w:p>
-      <w:r>
-        <w:t>Provide empirical results and draw conclusions.</w:t>
-      </w:r>
-    </w:p>
-    <w:p>
-      <w:r>
-        <w:t>Describe methodology (use experiment methodology like goals and hypothesis</w:t>
-      </w:r>
-      <w:r>
-        <w:t>, what’s measured/controlled</w:t>
-      </w:r>
-      <w:r>
-        <w:t>)</w:t>
-      </w:r>
-      <w:r>
-        <w:t xml:space="preserve"> </w:t>
-      </w:r>
-    </w:p>
-    <w:p>
-      <w:r>
-        <w:t>Read more in notes</w:t>
-      </w:r>
-    </w:p>
-    <w:p>
-      <w:pPr>
-        <w:pStyle w:val="Heading1"/>
-      </w:pPr>
-      <w:bookmarkStart w:id="19" w:name="_Toc474236047"/>
-      <w:r>
-        <w:t>Conclusion</w:t>
-      </w:r>
-      <w:bookmarkEnd w:id="19"/>
-      <w:r>
-        <w:t xml:space="preserve"> </w:t>
-      </w:r>
-    </w:p>
-    <w:p>
-      <w:r>
-        <w:t>General summary of the success of the project with respect to criteria identified in the intro</w:t>
-      </w:r>
-    </w:p>
-    <w:p>
-      <w:r>
-        <w:t>Discussion of significance of experimental results</w:t>
-      </w:r>
-      <w:r>
-        <w:t>. Agree with others work?</w:t>
-      </w:r>
-    </w:p>
-    <w:p>
-      <w:r>
-        <w:t>Strengths and weaknesses</w:t>
-      </w:r>
-    </w:p>
-    <w:p>
-      <w:r>
-        <w:t>Evaluation of hardware/software</w:t>
-      </w:r>
-    </w:p>
-    <w:p>
-      <w:r>
-        <w:t>Looking for critical appraisal</w:t>
-      </w:r>
-      <w:r>
-        <w:t xml:space="preserve"> and significance of contribution in the context of wider work.</w:t>
-      </w:r>
-    </w:p>
-    <w:p>
-      <w:pPr>
-        <w:pStyle w:val="Heading1"/>
-      </w:pPr>
-      <w:bookmarkStart w:id="20" w:name="_Toc474236048"/>
-      <w:r>
         <w:t>References</w:t>
       </w:r>
       <w:bookmarkEnd w:id="20"/>
@@ -4063,7 +4313,7 @@
 </file>
 
 <file path=customXml/itemProps1.xml><?xml version="1.0" encoding="utf-8"?>
-<ds:datastoreItem xmlns:ds="http://schemas.openxmlformats.org/officeDocument/2006/customXml" ds:itemID="{84EE669A-3023-42D2-AB8E-DBBF13017249}">
+<ds:datastoreItem xmlns:ds="http://schemas.openxmlformats.org/officeDocument/2006/customXml" ds:itemID="{62155234-5211-419F-A4C4-5F7AF9F11169}">
   <ds:schemaRefs>
     <ds:schemaRef ds:uri="http://schemas.openxmlformats.org/officeDocument/2006/bibliography"/>
   </ds:schemaRefs>

</xml_diff>